<commit_message>
Commit at 15:42:30.22  29.09.2023 - Strumento secchiello non finito!!!!!!!!!
</commit_message>
<xml_diff>
--- a/4_Diari/2023-09-29_gioele.chiodoni.docx
+++ b/4_Diari/2023-09-29_gioele.chiodoni.docx
@@ -116,8 +116,6 @@
               </w:rPr>
               <w:t>29.09.2023</w:t>
             </w:r>
-            <w:bookmarkStart w:id="0" w:name="_GoBack"/>
-            <w:bookmarkEnd w:id="0"/>
           </w:p>
         </w:tc>
       </w:tr>
@@ -150,9 +148,9 @@
                 <w:rFonts w:ascii="Arial" w:hAnsi="Arial" w:cs="Arial"/>
               </w:rPr>
             </w:pPr>
-            <w:bookmarkStart w:id="1" w:name="OLE_LINK10"/>
-            <w:bookmarkStart w:id="2" w:name="OLE_LINK11"/>
-            <w:bookmarkStart w:id="3" w:name="OLE_LINK12"/>
+            <w:bookmarkStart w:id="0" w:name="OLE_LINK10"/>
+            <w:bookmarkStart w:id="1" w:name="OLE_LINK11"/>
+            <w:bookmarkStart w:id="2" w:name="OLE_LINK12"/>
             <w:r>
               <w:rPr>
                 <w:rFonts w:ascii="Arial" w:hAnsi="Arial" w:cs="Arial"/>
@@ -169,16 +167,27 @@
           </w:tcPr>
           <w:p>
             <w:pPr>
+              <w:pStyle w:val="Paragrafoelenco"/>
+              <w:numPr>
+                <w:ilvl w:val="0"/>
+                <w:numId w:val="21"/>
+              </w:numPr>
               <w:rPr>
                 <w:rFonts w:ascii="Arial" w:hAnsi="Arial" w:cs="Arial"/>
               </w:rPr>
             </w:pPr>
+            <w:r>
+              <w:rPr>
+                <w:rFonts w:ascii="Arial" w:hAnsi="Arial" w:cs="Arial"/>
+              </w:rPr>
+              <w:t>Strumento cerchio</w:t>
+            </w:r>
           </w:p>
         </w:tc>
       </w:tr>
+      <w:bookmarkEnd w:id="0"/>
       <w:bookmarkEnd w:id="1"/>
       <w:bookmarkEnd w:id="2"/>
-      <w:bookmarkEnd w:id="3"/>
     </w:tbl>
     <w:p>
       <w:pPr>
@@ -224,10 +233,77 @@
           </w:tcPr>
           <w:p>
             <w:pPr>
+              <w:pStyle w:val="Paragrafoelenco"/>
+              <w:numPr>
+                <w:ilvl w:val="0"/>
+                <w:numId w:val="21"/>
+              </w:numPr>
               <w:rPr>
                 <w:rFonts w:ascii="Arial" w:hAnsi="Arial" w:cs="Arial"/>
               </w:rPr>
             </w:pPr>
+            <w:r>
+              <w:rPr>
+                <w:rFonts w:ascii="Arial" w:hAnsi="Arial" w:cs="Arial"/>
+              </w:rPr>
+              <w:t>Durante l’utilizzo dello strumento secchiello tramite il metodo ricorsivo il programma usciva dallo stack</w:t>
+            </w:r>
+            <w:r>
+              <w:rPr>
+                <w:rFonts w:ascii="Arial" w:hAnsi="Arial" w:cs="Arial"/>
+              </w:rPr>
+              <w:t>.</w:t>
+            </w:r>
+          </w:p>
+          <w:p>
+            <w:pPr>
+              <w:pStyle w:val="Paragrafoelenco"/>
+              <w:numPr>
+                <w:ilvl w:val="0"/>
+                <w:numId w:val="21"/>
+              </w:numPr>
+              <w:rPr>
+                <w:rFonts w:ascii="Arial" w:hAnsi="Arial" w:cs="Arial"/>
+              </w:rPr>
+            </w:pPr>
+            <w:r>
+              <w:rPr>
+                <w:rFonts w:ascii="Arial" w:hAnsi="Arial" w:cs="Arial"/>
+              </w:rPr>
+              <w:t xml:space="preserve">Per risolvere il problema abbiamo trovato un modo simile ma senza usare la </w:t>
+            </w:r>
+            <w:r>
+              <w:rPr>
+                <w:rFonts w:ascii="Arial" w:hAnsi="Arial" w:cs="Arial"/>
+              </w:rPr>
+              <w:t>ricorsione</w:t>
+            </w:r>
+            <w:r>
+              <w:rPr>
+                <w:rFonts w:ascii="Arial" w:hAnsi="Arial" w:cs="Arial"/>
+              </w:rPr>
+              <w:t>, quindi dovevo salvare i px in un array</w:t>
+            </w:r>
+            <w:r>
+              <w:rPr>
+                <w:rFonts w:ascii="Arial" w:hAnsi="Arial" w:cs="Arial"/>
+              </w:rPr>
+              <w:t>.</w:t>
+            </w:r>
+            <w:r>
+              <w:rPr>
+                <w:rFonts w:ascii="Arial" w:hAnsi="Arial" w:cs="Arial"/>
+              </w:rPr>
+              <w:t xml:space="preserve"> Alla fine abbiamo visto che anche questo metodo non funzionava e quindi abbiamo deciso di salvare tutti i px del canvas in un array e poi lavorare sull’array per poi disegnarli e non direttamente sull’array.</w:t>
+            </w:r>
+            <w:r>
+              <w:rPr>
+                <w:rFonts w:ascii="Arial" w:hAnsi="Arial" w:cs="Arial"/>
+              </w:rPr>
+              <w:t xml:space="preserve"> Vedi screen  e doc.</w:t>
+            </w:r>
+            <w:bookmarkStart w:id="3" w:name="_GoBack"/>
+            <w:bookmarkEnd w:id="3"/>
           </w:p>
         </w:tc>
       </w:tr>
@@ -280,6 +356,18 @@
                 <w:rFonts w:ascii="Arial" w:hAnsi="Arial" w:cs="Arial"/>
               </w:rPr>
             </w:pPr>
+            <w:r>
+              <w:rPr>
+                <w:rFonts w:ascii="Arial" w:hAnsi="Arial" w:cs="Arial"/>
+              </w:rPr>
+              <w:t>Come da programma</w:t>
+            </w:r>
+            <w:r>
+              <w:rPr>
+                <w:rFonts w:ascii="Arial" w:hAnsi="Arial" w:cs="Arial"/>
+              </w:rPr>
+              <w:t>. Lo strumento secchiello non è ancora finito se avrò tempo è per settimana prossima sennò lo accantono per un po’.</w:t>
+            </w:r>
           </w:p>
         </w:tc>
       </w:tr>
@@ -332,6 +420,12 @@
                 <w:rFonts w:ascii="Arial" w:hAnsi="Arial" w:cs="Arial"/>
               </w:rPr>
             </w:pPr>
+            <w:r>
+              <w:rPr>
+                <w:rFonts w:ascii="Arial" w:hAnsi="Arial" w:cs="Arial"/>
+              </w:rPr>
+              <w:t>Spostare, cancellare i disegni</w:t>
+            </w:r>
           </w:p>
         </w:tc>
       </w:tr>
@@ -2699,6 +2793,118 @@
     </w:lvl>
   </w:abstractNum>
   <w:abstractNum w:abstractNumId="19" w15:restartNumberingAfterBreak="0">
+    <w:nsid w:val="76EA3A22"/>
+    <w:multiLevelType w:val="hybridMultilevel"/>
+    <w:tmpl w:val="EE3055A4"/>
+    <w:lvl w:ilvl="0" w:tplc="80524978">
+      <w:numFmt w:val="bullet"/>
+      <w:lvlText w:val="-"/>
+      <w:lvlJc w:val="left"/>
+      <w:pPr>
+        <w:ind w:left="720" w:hanging="360"/>
+      </w:pPr>
+      <w:rPr>
+        <w:rFonts w:ascii="Arial" w:eastAsiaTheme="minorHAnsi" w:hAnsi="Arial" w:cs="Arial" w:hint="default"/>
+      </w:rPr>
+    </w:lvl>
+    <w:lvl w:ilvl="1" w:tplc="08100003" w:tentative="1">
+      <w:start w:val="1"/>
+      <w:numFmt w:val="bullet"/>
+      <w:lvlText w:val="o"/>
+      <w:lvlJc w:val="left"/>
+      <w:pPr>
+        <w:ind w:left="1440" w:hanging="360"/>
+      </w:pPr>
+      <w:rPr>
+        <w:rFonts w:ascii="Courier New" w:hAnsi="Courier New" w:cs="Courier New" w:hint="default"/>
+      </w:rPr>
+    </w:lvl>
+    <w:lvl w:ilvl="2" w:tplc="08100005" w:tentative="1">
+      <w:start w:val="1"/>
+      <w:numFmt w:val="bullet"/>
+      <w:lvlText w:val=""/>
+      <w:lvlJc w:val="left"/>
+      <w:pPr>
+        <w:ind w:left="2160" w:hanging="360"/>
+      </w:pPr>
+      <w:rPr>
+        <w:rFonts w:ascii="Wingdings" w:hAnsi="Wingdings" w:hint="default"/>
+      </w:rPr>
+    </w:lvl>
+    <w:lvl w:ilvl="3" w:tplc="08100001" w:tentative="1">
+      <w:start w:val="1"/>
+      <w:numFmt w:val="bullet"/>
+      <w:lvlText w:val=""/>
+      <w:lvlJc w:val="left"/>
+      <w:pPr>
+        <w:ind w:left="2880" w:hanging="360"/>
+      </w:pPr>
+      <w:rPr>
+        <w:rFonts w:ascii="Symbol" w:hAnsi="Symbol" w:hint="default"/>
+      </w:rPr>
+    </w:lvl>
+    <w:lvl w:ilvl="4" w:tplc="08100003" w:tentative="1">
+      <w:start w:val="1"/>
+      <w:numFmt w:val="bullet"/>
+      <w:lvlText w:val="o"/>
+      <w:lvlJc w:val="left"/>
+      <w:pPr>
+        <w:ind w:left="3600" w:hanging="360"/>
+      </w:pPr>
+      <w:rPr>
+        <w:rFonts w:ascii="Courier New" w:hAnsi="Courier New" w:cs="Courier New" w:hint="default"/>
+      </w:rPr>
+    </w:lvl>
+    <w:lvl w:ilvl="5" w:tplc="08100005" w:tentative="1">
+      <w:start w:val="1"/>
+      <w:numFmt w:val="bullet"/>
+      <w:lvlText w:val=""/>
+      <w:lvlJc w:val="left"/>
+      <w:pPr>
+        <w:ind w:left="4320" w:hanging="360"/>
+      </w:pPr>
+      <w:rPr>
+        <w:rFonts w:ascii="Wingdings" w:hAnsi="Wingdings" w:hint="default"/>
+      </w:rPr>
+    </w:lvl>
+    <w:lvl w:ilvl="6" w:tplc="08100001" w:tentative="1">
+      <w:start w:val="1"/>
+      <w:numFmt w:val="bullet"/>
+      <w:lvlText w:val=""/>
+      <w:lvlJc w:val="left"/>
+      <w:pPr>
+        <w:ind w:left="5040" w:hanging="360"/>
+      </w:pPr>
+      <w:rPr>
+        <w:rFonts w:ascii="Symbol" w:hAnsi="Symbol" w:hint="default"/>
+      </w:rPr>
+    </w:lvl>
+    <w:lvl w:ilvl="7" w:tplc="08100003" w:tentative="1">
+      <w:start w:val="1"/>
+      <w:numFmt w:val="bullet"/>
+      <w:lvlText w:val="o"/>
+      <w:lvlJc w:val="left"/>
+      <w:pPr>
+        <w:ind w:left="5760" w:hanging="360"/>
+      </w:pPr>
+      <w:rPr>
+        <w:rFonts w:ascii="Courier New" w:hAnsi="Courier New" w:cs="Courier New" w:hint="default"/>
+      </w:rPr>
+    </w:lvl>
+    <w:lvl w:ilvl="8" w:tplc="08100005" w:tentative="1">
+      <w:start w:val="1"/>
+      <w:numFmt w:val="bullet"/>
+      <w:lvlText w:val=""/>
+      <w:lvlJc w:val="left"/>
+      <w:pPr>
+        <w:ind w:left="6480" w:hanging="360"/>
+      </w:pPr>
+      <w:rPr>
+        <w:rFonts w:ascii="Wingdings" w:hAnsi="Wingdings" w:hint="default"/>
+      </w:rPr>
+    </w:lvl>
+  </w:abstractNum>
+  <w:abstractNum w:abstractNumId="20" w15:restartNumberingAfterBreak="0">
     <w:nsid w:val="7DC25969"/>
     <w:multiLevelType w:val="hybridMultilevel"/>
     <w:tmpl w:val="49A4B118"/>
@@ -2836,7 +3042,7 @@
     <w:abstractNumId w:val="11"/>
   </w:num>
   <w:num w:numId="17">
-    <w:abstractNumId w:val="19"/>
+    <w:abstractNumId w:val="20"/>
   </w:num>
   <w:num w:numId="18">
     <w:abstractNumId w:val="9"/>
@@ -2846,6 +3052,9 @@
   </w:num>
   <w:num w:numId="20">
     <w:abstractNumId w:val="2"/>
+  </w:num>
+  <w:num w:numId="21">
+    <w:abstractNumId w:val="19"/>
   </w:num>
 </w:numbering>
 </file>
@@ -3767,6 +3976,13 @@
     <w:pitch w:val="variable"/>
     <w:sig w:usb0="00000000" w:usb1="10000000" w:usb2="00000000" w:usb3="00000000" w:csb0="80000000" w:csb1="00000000"/>
   </w:font>
+  <w:font w:name="Arial">
+    <w:panose1 w:val="020B0604020202020204"/>
+    <w:charset w:val="00"/>
+    <w:family w:val="swiss"/>
+    <w:pitch w:val="variable"/>
+    <w:sig w:usb0="E0002EFF" w:usb1="C000785B" w:usb2="00000009" w:usb3="00000000" w:csb0="000001FF" w:csb1="00000000"/>
+  </w:font>
   <w:font w:name="Tahoma">
     <w:panose1 w:val="020B0604030504040204"/>
     <w:charset w:val="00"/>
@@ -3780,13 +3996,6 @@
     <w:family w:val="roman"/>
     <w:pitch w:val="variable"/>
     <w:sig w:usb0="E00006FF" w:usb1="420024FF" w:usb2="02000000" w:usb3="00000000" w:csb0="0000019F" w:csb1="00000000"/>
-  </w:font>
-  <w:font w:name="Arial">
-    <w:panose1 w:val="020B0604020202020204"/>
-    <w:charset w:val="00"/>
-    <w:family w:val="swiss"/>
-    <w:pitch w:val="variable"/>
-    <w:sig w:usb0="E0002EFF" w:usb1="C000785B" w:usb2="00000009" w:usb3="00000000" w:csb0="000001FF" w:csb1="00000000"/>
   </w:font>
   <w:font w:name="Calibri Light">
     <w:panose1 w:val="020F0302020204030204"/>
@@ -3837,6 +4046,7 @@
     <w:rsid w:val="00283BFA"/>
     <w:rsid w:val="002A3EDE"/>
     <w:rsid w:val="002E249D"/>
+    <w:rsid w:val="002F7145"/>
     <w:rsid w:val="00304ECD"/>
     <w:rsid w:val="003158F0"/>
     <w:rsid w:val="00331C62"/>
@@ -4734,7 +4944,7 @@
 </file>
 
 <file path=customXml/itemProps1.xml><?xml version="1.0" encoding="utf-8"?>
-<ds:datastoreItem xmlns:ds="http://schemas.openxmlformats.org/officeDocument/2006/customXml" ds:itemID="{FC7DF929-E3D2-4B69-9616-1AD7CDBDD390}">
+<ds:datastoreItem xmlns:ds="http://schemas.openxmlformats.org/officeDocument/2006/customXml" ds:itemID="{23773AA9-89B6-4678-ADB4-331D0802925A}">
   <ds:schemaRefs>
     <ds:schemaRef ds:uri="http://schemas.openxmlformats.org/officeDocument/2006/bibliography"/>
   </ds:schemaRefs>

</xml_diff>